<commit_message>
Atualização de documento de modelo de ciclo
explicando metodo scrum no projeto
</commit_message>
<xml_diff>
--- a/Documentacao/PropostaSIColetaLixo.docx
+++ b/Documentacao/PropostaSIColetaLixo.docx
@@ -5,10 +5,41 @@
     <w:p>
       <w:r>
         <w:tab/>
-        <w:t>O modelo de ciclo de vida escolhido foi o espiral, pois ele apresenta características mais flexíveis como o chefe da empresa deseja. Nesse modelo apenas o inicio é definido, a evolução e amadurecimento dos requisitos (incluindo custos) demandam um tempo ajustável, ou seja, abre-se uma possiblidade quanto a mudança no escopo da equipe e uma possível entrega de algum recurso que possa ser usado logo no inicio.</w:t>
+        <w:t xml:space="preserve">O modelo de ciclo de vida escolhido foi o espiral, pois ele apresenta características mais flexíveis como o chefe da empresa deseja. Nesse modelo apenas o </w:t>
+      </w:r>
+      <w:r>
+        <w:t>início</w:t>
       </w:r>
       <w:bookmarkStart w:id="0" w:name="_GoBack"/>
       <w:bookmarkEnd w:id="0"/>
+      <w:r>
+        <w:t xml:space="preserve"> é definido, a evolução e amadurecimento dos requisitos (incluindo custos) demandam um tempo ajustável, ou seja, abre-se uma possiblidade quanto a mudança no escopo da equipe e uma possível entrega de algum recurso que possa ser usado logo no </w:t>
+      </w:r>
+      <w:r>
+        <w:t>início</w:t>
+      </w:r>
+      <w:r>
+        <w:t>.</w:t>
+      </w:r>
+    </w:p>
+    <w:p>
+      <w:r>
+        <w:tab/>
+        <w:t xml:space="preserve">O método </w:t>
+      </w:r>
+      <w:proofErr w:type="spellStart"/>
+      <w:r>
+        <w:t>scrum</w:t>
+      </w:r>
+      <w:proofErr w:type="spellEnd"/>
+      <w:r>
+        <w:t xml:space="preserve"> (ágil) também poderia ser usado já que ele se encaixa nos requisitos do chefe da empresa. O método gera plano de requisitos, plano de tarefas para os membros da equipe, observa e ajusta os registros de evolução do software, executas as tarefas planejadas e valida e entrega produtos. Porem, por se tratar de um projeto pequeno, não haveria necessidade de aplicar algo tão complexo.</w:t>
+      </w:r>
+    </w:p>
+    <w:p>
+      <w:r>
+        <w:tab/>
+      </w:r>
     </w:p>
     <w:sectPr>
       <w:pgSz w:w="11906" w:h="16838"/>

</xml_diff>